<commit_message>
Second commit on 10-05-21
</commit_message>
<xml_diff>
--- a/2_CHAPTER AJAX.docx
+++ b/2_CHAPTER AJAX.docx
@@ -1456,19 +1456,285 @@
           <w:rFonts w:ascii="Times New Roman" w:hAnsi="Times New Roman" w:cs="Times New Roman"/>
           <w:sz w:val="24"/>
         </w:rPr>
-        <w:t>’, config</w:t>
+        <w:t xml:space="preserve">’, </w:t>
+      </w:r>
+      <w:proofErr w:type="spellStart"/>
+      <w:r>
+        <w:rPr>
+          <w:rFonts w:ascii="Times New Roman" w:hAnsi="Times New Roman" w:cs="Times New Roman"/>
+          <w:sz w:val="24"/>
+        </w:rPr>
+        <w:t>config</w:t>
+      </w:r>
+      <w:proofErr w:type="spellEnd"/>
+      <w:r>
+        <w:rPr>
+          <w:rFonts w:ascii="Times New Roman" w:hAnsi="Times New Roman" w:cs="Times New Roman"/>
+          <w:sz w:val="24"/>
+        </w:rPr>
+        <w:t xml:space="preserve">) </w:t>
+      </w:r>
+    </w:p>
+    <w:p>
+      <w:pPr>
+        <w:pStyle w:val="ListParagraph"/>
+        <w:numPr>
+          <w:ilvl w:val="0"/>
+          <w:numId w:val="4"/>
+        </w:numPr>
+        <w:rPr>
+          <w:rFonts w:ascii="Times New Roman" w:hAnsi="Times New Roman" w:cs="Times New Roman"/>
+          <w:sz w:val="28"/>
+        </w:rPr>
+      </w:pPr>
+      <w:r>
+        <w:rPr>
+          <w:rFonts w:ascii="Times New Roman" w:hAnsi="Times New Roman" w:cs="Times New Roman"/>
+          <w:sz w:val="28"/>
+        </w:rPr>
+        <w:t>AXIOS PARAMS</w:t>
+      </w:r>
+    </w:p>
+    <w:p>
+      <w:pPr>
+        <w:rPr>
+          <w:rFonts w:ascii="Times New Roman" w:hAnsi="Times New Roman" w:cs="Times New Roman"/>
+          <w:sz w:val="24"/>
+        </w:rPr>
+      </w:pPr>
+      <w:r>
+        <w:rPr>
+          <w:rFonts w:ascii="Times New Roman" w:hAnsi="Times New Roman" w:cs="Times New Roman"/>
+          <w:sz w:val="24"/>
+        </w:rPr>
+        <w:t xml:space="preserve">Just like setting header, to set a query we can use </w:t>
+      </w:r>
+      <w:proofErr w:type="spellStart"/>
+      <w:r>
+        <w:rPr>
+          <w:rFonts w:ascii="Times New Roman" w:hAnsi="Times New Roman" w:cs="Times New Roman"/>
+          <w:sz w:val="24"/>
+        </w:rPr>
+        <w:t>params</w:t>
+      </w:r>
+      <w:proofErr w:type="spellEnd"/>
+      <w:r>
+        <w:rPr>
+          <w:rFonts w:ascii="Times New Roman" w:hAnsi="Times New Roman" w:cs="Times New Roman"/>
+          <w:sz w:val="24"/>
+        </w:rPr>
+        <w:t>.</w:t>
+      </w:r>
+      <w:r>
+        <w:rPr>
+          <w:rFonts w:ascii="Times New Roman" w:hAnsi="Times New Roman" w:cs="Times New Roman"/>
+          <w:sz w:val="24"/>
+        </w:rPr>
+        <w:t xml:space="preserve"> </w:t>
+      </w:r>
+      <w:proofErr w:type="spellStart"/>
+      <w:r>
+        <w:rPr>
+          <w:rFonts w:ascii="Times New Roman" w:hAnsi="Times New Roman" w:cs="Times New Roman"/>
+          <w:sz w:val="24"/>
+        </w:rPr>
+        <w:t>Params</w:t>
+      </w:r>
+      <w:proofErr w:type="spellEnd"/>
+      <w:r>
+        <w:rPr>
+          <w:rFonts w:ascii="Times New Roman" w:hAnsi="Times New Roman" w:cs="Times New Roman"/>
+          <w:sz w:val="24"/>
+        </w:rPr>
+        <w:t xml:space="preserve"> are just query </w:t>
+      </w:r>
+      <w:proofErr w:type="gramStart"/>
+      <w:r>
+        <w:rPr>
+          <w:rFonts w:ascii="Times New Roman" w:hAnsi="Times New Roman" w:cs="Times New Roman"/>
+          <w:sz w:val="24"/>
+        </w:rPr>
+        <w:t>string that need</w:t>
+      </w:r>
+      <w:proofErr w:type="gramEnd"/>
+      <w:r>
+        <w:rPr>
+          <w:rFonts w:ascii="Times New Roman" w:hAnsi="Times New Roman" w:cs="Times New Roman"/>
+          <w:sz w:val="24"/>
+        </w:rPr>
+        <w:t xml:space="preserve"> to be requested with the URL. Any number can be added to the </w:t>
+      </w:r>
+      <w:proofErr w:type="spellStart"/>
+      <w:r>
+        <w:rPr>
+          <w:rFonts w:ascii="Times New Roman" w:hAnsi="Times New Roman" w:cs="Times New Roman"/>
+          <w:sz w:val="24"/>
+        </w:rPr>
+        <w:t>param</w:t>
+      </w:r>
+      <w:proofErr w:type="spellEnd"/>
+      <w:r>
+        <w:rPr>
+          <w:rFonts w:ascii="Times New Roman" w:hAnsi="Times New Roman" w:cs="Times New Roman"/>
+          <w:sz w:val="24"/>
+        </w:rPr>
+        <w:t xml:space="preserve"> list.</w:t>
       </w:r>
       <w:bookmarkStart w:id="0" w:name="_GoBack"/>
       <w:bookmarkEnd w:id="0"/>
-      <w:r>
-        <w:rPr>
-          <w:rFonts w:ascii="Times New Roman" w:hAnsi="Times New Roman" w:cs="Times New Roman"/>
-          <w:sz w:val="24"/>
-        </w:rPr>
-        <w:t xml:space="preserve">) </w:t>
-      </w:r>
-    </w:p>
-    <w:p/>
+    </w:p>
+    <w:p>
+      <w:pPr>
+        <w:rPr>
+          <w:rFonts w:ascii="Times New Roman" w:hAnsi="Times New Roman" w:cs="Times New Roman"/>
+          <w:sz w:val="24"/>
+        </w:rPr>
+      </w:pPr>
+      <w:proofErr w:type="spellStart"/>
+      <w:r>
+        <w:rPr>
+          <w:rFonts w:ascii="Times New Roman" w:hAnsi="Times New Roman" w:cs="Times New Roman"/>
+          <w:sz w:val="24"/>
+        </w:rPr>
+        <w:t>Const</w:t>
+      </w:r>
+      <w:proofErr w:type="spellEnd"/>
+      <w:r>
+        <w:rPr>
+          <w:rFonts w:ascii="Times New Roman" w:hAnsi="Times New Roman" w:cs="Times New Roman"/>
+          <w:sz w:val="24"/>
+        </w:rPr>
+        <w:t xml:space="preserve"> </w:t>
+      </w:r>
+      <w:proofErr w:type="spellStart"/>
+      <w:r>
+        <w:rPr>
+          <w:rFonts w:ascii="Times New Roman" w:hAnsi="Times New Roman" w:cs="Times New Roman"/>
+          <w:sz w:val="24"/>
+        </w:rPr>
+        <w:t>searchTerm</w:t>
+      </w:r>
+      <w:proofErr w:type="spellEnd"/>
+      <w:r>
+        <w:rPr>
+          <w:rFonts w:ascii="Times New Roman" w:hAnsi="Times New Roman" w:cs="Times New Roman"/>
+          <w:sz w:val="24"/>
+        </w:rPr>
+        <w:t xml:space="preserve"> = </w:t>
+      </w:r>
+      <w:proofErr w:type="spellStart"/>
+      <w:r>
+        <w:rPr>
+          <w:rFonts w:ascii="Times New Roman" w:hAnsi="Times New Roman" w:cs="Times New Roman"/>
+          <w:sz w:val="24"/>
+        </w:rPr>
+        <w:t>form.element.query.value</w:t>
+      </w:r>
+      <w:proofErr w:type="spellEnd"/>
+      <w:r>
+        <w:rPr>
+          <w:rFonts w:ascii="Times New Roman" w:hAnsi="Times New Roman" w:cs="Times New Roman"/>
+          <w:sz w:val="24"/>
+        </w:rPr>
+        <w:t>;</w:t>
+      </w:r>
+    </w:p>
+    <w:p>
+      <w:pPr>
+        <w:rPr>
+          <w:rFonts w:ascii="Times New Roman" w:hAnsi="Times New Roman" w:cs="Times New Roman"/>
+          <w:sz w:val="24"/>
+        </w:rPr>
+      </w:pPr>
+      <w:proofErr w:type="spellStart"/>
+      <w:r>
+        <w:rPr>
+          <w:rFonts w:ascii="Times New Roman" w:hAnsi="Times New Roman" w:cs="Times New Roman"/>
+          <w:sz w:val="24"/>
+        </w:rPr>
+        <w:t>Const</w:t>
+      </w:r>
+      <w:proofErr w:type="spellEnd"/>
+      <w:r>
+        <w:rPr>
+          <w:rFonts w:ascii="Times New Roman" w:hAnsi="Times New Roman" w:cs="Times New Roman"/>
+          <w:sz w:val="24"/>
+        </w:rPr>
+        <w:t xml:space="preserve"> </w:t>
+      </w:r>
+      <w:proofErr w:type="spellStart"/>
+      <w:r>
+        <w:rPr>
+          <w:rFonts w:ascii="Times New Roman" w:hAnsi="Times New Roman" w:cs="Times New Roman"/>
+          <w:sz w:val="24"/>
+        </w:rPr>
+        <w:t>config</w:t>
+      </w:r>
+      <w:proofErr w:type="spellEnd"/>
+      <w:r>
+        <w:rPr>
+          <w:rFonts w:ascii="Times New Roman" w:hAnsi="Times New Roman" w:cs="Times New Roman"/>
+          <w:sz w:val="24"/>
+        </w:rPr>
+        <w:t xml:space="preserve"> = </w:t>
+      </w:r>
+      <w:proofErr w:type="gramStart"/>
+      <w:r>
+        <w:rPr>
+          <w:rFonts w:ascii="Times New Roman" w:hAnsi="Times New Roman" w:cs="Times New Roman"/>
+          <w:sz w:val="24"/>
+        </w:rPr>
+        <w:t xml:space="preserve">{ </w:t>
+      </w:r>
+      <w:proofErr w:type="spellStart"/>
+      <w:r>
+        <w:rPr>
+          <w:rFonts w:ascii="Times New Roman" w:hAnsi="Times New Roman" w:cs="Times New Roman"/>
+          <w:sz w:val="24"/>
+        </w:rPr>
+        <w:t>params</w:t>
+      </w:r>
+      <w:proofErr w:type="spellEnd"/>
+      <w:proofErr w:type="gramEnd"/>
+      <w:r>
+        <w:rPr>
+          <w:rFonts w:ascii="Times New Roman" w:hAnsi="Times New Roman" w:cs="Times New Roman"/>
+          <w:sz w:val="24"/>
+        </w:rPr>
+        <w:t xml:space="preserve">: {q: </w:t>
+      </w:r>
+      <w:proofErr w:type="spellStart"/>
+      <w:r>
+        <w:rPr>
+          <w:rFonts w:ascii="Times New Roman" w:hAnsi="Times New Roman" w:cs="Times New Roman"/>
+          <w:sz w:val="24"/>
+        </w:rPr>
+        <w:t>searchTerm</w:t>
+      </w:r>
+      <w:proofErr w:type="spellEnd"/>
+      <w:r>
+        <w:rPr>
+          <w:rFonts w:ascii="Times New Roman" w:hAnsi="Times New Roman" w:cs="Times New Roman"/>
+          <w:sz w:val="24"/>
+        </w:rPr>
+        <w:t>}}</w:t>
+      </w:r>
+    </w:p>
+    <w:p>
+      <w:pPr>
+        <w:rPr>
+          <w:rFonts w:ascii="Times New Roman" w:hAnsi="Times New Roman" w:cs="Times New Roman"/>
+          <w:sz w:val="24"/>
+        </w:rPr>
+      </w:pPr>
+      <w:r>
+        <w:rPr>
+          <w:rFonts w:ascii="Times New Roman" w:hAnsi="Times New Roman" w:cs="Times New Roman"/>
+          <w:sz w:val="24"/>
+        </w:rPr>
+        <w:t>These can be chained with other configurations like headers etc.</w:t>
+      </w:r>
+    </w:p>
     <w:sectPr>
       <w:pgSz w:w="12240" w:h="15840"/>
       <w:pgMar w:top="1440" w:right="1440" w:bottom="1440" w:left="1440" w:header="720" w:footer="720" w:gutter="0"/>
@@ -1484,7 +1750,7 @@
   <w:abstractNum w:abstractNumId="0">
     <w:nsid w:val="00A02748"/>
     <w:multiLevelType w:val="hybridMultilevel"/>
-    <w:tmpl w:val="F7B6C5B6"/>
+    <w:tmpl w:val="FA2AB3E8"/>
     <w:lvl w:ilvl="0" w:tplc="04090001">
       <w:start w:val="1"/>
       <w:numFmt w:val="bullet"/>

</xml_diff>